<commit_message>
SIDEER2013, blog link, fixes
</commit_message>
<xml_diff>
--- a/curriculum-vita.docx
+++ b/curriculum-vita.docx
@@ -123,7 +123,28 @@
         </w:r>
       </w:hyperlink>
     </w:p>
-    <w:bookmarkStart w:id="23" w:name="education"/>
+    <w:p>
+      <w:pPr>
+        <w:pStyle w:val="DefinitionTerm"/>
+      </w:pPr>
+      <w:r>
+        <w:t xml:space="preserve">Blog</w:t>
+      </w:r>
+    </w:p>
+    <w:p>
+      <w:pPr>
+        <w:pStyle w:val="Definition"/>
+      </w:pPr>
+      <w:hyperlink r:id="rId23">
+        <w:r>
+          <w:rPr>
+            <w:rStyle w:val="Hyperlink"/>
+          </w:rPr>
+          <w:t xml:space="preserve">blog.yoavram.com</w:t>
+        </w:r>
+      </w:hyperlink>
+    </w:p>
+    <w:bookmarkStart w:id="24" w:name="education"/>
     <w:p>
       <w:pPr>
         <w:pStyle w:val="Heading2"/>
@@ -132,7 +153,7 @@
         <w:t xml:space="preserve">Education</w:t>
       </w:r>
     </w:p>
-    <w:bookmarkEnd w:id="23"/>
+    <w:bookmarkEnd w:id="24"/>
     <w:p>
       <w:pPr>
         <w:numPr>
@@ -267,7 +288,7 @@
         <w:t xml:space="preserve">, Tel-Aviv University</w:t>
       </w:r>
     </w:p>
-    <w:bookmarkStart w:id="24" w:name="publications"/>
+    <w:bookmarkStart w:id="25" w:name="publications"/>
     <w:p>
       <w:pPr>
         <w:pStyle w:val="Heading2"/>
@@ -276,7 +297,7 @@
         <w:t xml:space="preserve">Publications</w:t>
       </w:r>
     </w:p>
-    <w:bookmarkEnd w:id="24"/>
+    <w:bookmarkEnd w:id="25"/>
     <w:p>
       <w:pPr>
         <w:numPr>
@@ -311,7 +332,7 @@
       <w:r>
         <w:t xml:space="preserve"> </w:t>
       </w:r>
-      <w:hyperlink r:id="rId25">
+      <w:hyperlink r:id="rId26">
         <w:r>
           <w:rPr>
             <w:rStyle w:val="Hyperlink"/>
@@ -390,7 +411,7 @@
         <w:t xml:space="preserve">.</w:t>
       </w:r>
     </w:p>
-    <w:bookmarkStart w:id="26" w:name="non-academic-publications"/>
+    <w:bookmarkStart w:id="27" w:name="non-academic-publications"/>
     <w:p>
       <w:pPr>
         <w:pStyle w:val="Heading2"/>
@@ -399,7 +420,7 @@
         <w:t xml:space="preserve">Non-Academic Publications</w:t>
       </w:r>
     </w:p>
-    <w:bookmarkEnd w:id="26"/>
+    <w:bookmarkEnd w:id="27"/>
     <w:p>
       <w:pPr>
         <w:numPr>
@@ -435,7 +456,7 @@
         <w:t xml:space="preserve">: June, 32-41</w:t>
       </w:r>
     </w:p>
-    <w:bookmarkStart w:id="27" w:name="presentations"/>
+    <w:bookmarkStart w:id="28" w:name="presentations"/>
     <w:p>
       <w:pPr>
         <w:pStyle w:val="Heading2"/>
@@ -444,7 +465,44 @@
         <w:t xml:space="preserve">Presentations</w:t>
       </w:r>
     </w:p>
-    <w:bookmarkEnd w:id="27"/>
+    <w:bookmarkEnd w:id="28"/>
+    <w:p>
+      <w:pPr>
+        <w:pStyle w:val="DefinitionTerm"/>
+      </w:pPr>
+      <w:r>
+        <w:t xml:space="preserve">2013</w:t>
+      </w:r>
+    </w:p>
+    <w:p>
+      <w:pPr>
+        <w:pStyle w:val="Definition"/>
+      </w:pPr>
+      <w:r>
+        <w:rPr>
+          <w:b/>
+        </w:rPr>
+        <w:t xml:space="preserve">The role of stress-induced mutation in the emergence of complex adaptations</w:t>
+      </w:r>
+      <w:r>
+        <w:t xml:space="preserve"> </w:t>
+      </w:r>
+      <w:r>
+        <w:t xml:space="preserve">- Oral presentation at the</w:t>
+      </w:r>
+      <w:r>
+        <w:t xml:space="preserve"> </w:t>
+      </w:r>
+      <w:r>
+        <w:rPr>
+          <w:i/>
+        </w:rPr>
+        <w:t xml:space="preserve">5th Anual SIDEER Graduate Symposium</w:t>
+      </w:r>
+      <w:r>
+        <w:t xml:space="preserve">, Ben-Gurion University of the Negev, Sede-Boqer Campus, March 20.</w:t>
+      </w:r>
+    </w:p>
     <w:p>
       <w:pPr>
         <w:pStyle w:val="DefinitionTerm"/>
@@ -479,12 +537,12 @@
         <w:t xml:space="preserve">The 1st Graduate Students’ Conference in Genetics, Genomics and Evolution</w:t>
       </w:r>
       <w:r>
-        <w:t xml:space="preserve">, The Ben-Gurion University of the Negev, September 23. DOI:</w:t>
-      </w:r>
-      <w:r>
-        <w:t xml:space="preserve"> </w:t>
-      </w:r>
-      <w:hyperlink r:id="rId28">
+        <w:t xml:space="preserve">, Ben-Gurion University of the Negev, September 23. DOI:</w:t>
+      </w:r>
+      <w:r>
+        <w:t xml:space="preserve"> </w:t>
+      </w:r>
+      <w:hyperlink r:id="rId29">
         <w:r>
           <w:rPr>
             <w:rStyle w:val="Hyperlink"/>
@@ -543,7 +601,7 @@
       <w:r>
         <w:t xml:space="preserve"> </w:t>
       </w:r>
-      <w:hyperlink r:id="rId28">
+      <w:hyperlink r:id="rId29">
         <w:r>
           <w:rPr>
             <w:rStyle w:val="Hyperlink"/>
@@ -607,7 +665,7 @@
       <w:r>
         <w:t xml:space="preserve"> </w:t>
       </w:r>
-      <w:hyperlink r:id="rId29">
+      <w:hyperlink r:id="rId30">
         <w:r>
           <w:rPr>
             <w:rStyle w:val="Hyperlink"/>
@@ -641,7 +699,7 @@
       <w:r>
         <w:t xml:space="preserve"> </w:t>
       </w:r>
-      <w:hyperlink r:id="rId30">
+      <w:hyperlink r:id="rId31">
         <w:r>
           <w:rPr>
             <w:rStyle w:val="Hyperlink"/>
@@ -731,7 +789,7 @@
         <w:t xml:space="preserve">Best poster award</w:t>
       </w:r>
     </w:p>
-    <w:bookmarkStart w:id="31" w:name="awards"/>
+    <w:bookmarkStart w:id="32" w:name="awards"/>
     <w:p>
       <w:pPr>
         <w:pStyle w:val="Heading2"/>
@@ -740,7 +798,7 @@
         <w:t xml:space="preserve">Awards</w:t>
       </w:r>
     </w:p>
-    <w:bookmarkEnd w:id="31"/>
+    <w:bookmarkEnd w:id="32"/>
     <w:p>
       <w:pPr>
         <w:pStyle w:val="DefinitionTerm"/>
@@ -802,7 +860,7 @@
       <w:r>
         <w:t xml:space="preserve"> </w:t>
       </w:r>
-      <w:hyperlink r:id="rId32">
+      <w:hyperlink r:id="rId33">
         <w:r>
           <w:rPr>
             <w:rStyle w:val="Hyperlink"/>
@@ -857,7 +915,7 @@
     </w:p>
     <w:p>
       <w:pPr>
-        <w:pStyle w:val="DefinitionTerm"/>
+        <w:pStyle w:val="Definition"/>
       </w:pPr>
       <w:r>
         <w:t xml:space="preserve">Undergraduate Diversity Mentoring Program award at</w:t>
@@ -926,7 +984,7 @@
         <w:t xml:space="preserve">Ulpana for excellent students in Life-Sciences at the Weizmann Institute of Science</w:t>
       </w:r>
     </w:p>
-    <w:bookmarkStart w:id="33" w:name="peer-reviews"/>
+    <w:bookmarkStart w:id="34" w:name="peer-reviews"/>
     <w:p>
       <w:pPr>
         <w:pStyle w:val="Heading2"/>
@@ -935,7 +993,7 @@
         <w:t xml:space="preserve">Peer-Reviews</w:t>
       </w:r>
     </w:p>
-    <w:bookmarkEnd w:id="33"/>
+    <w:bookmarkEnd w:id="34"/>
     <w:p>
       <w:pPr>
         <w:pStyle w:val="DefinitionTerm"/>
@@ -968,7 +1026,7 @@
         <w:t xml:space="preserve">Integrative Zoology</w:t>
       </w:r>
     </w:p>
-    <w:bookmarkStart w:id="34" w:name="teaching"/>
+    <w:bookmarkStart w:id="35" w:name="teaching"/>
     <w:p>
       <w:pPr>
         <w:pStyle w:val="Heading2"/>
@@ -977,7 +1035,7 @@
         <w:t xml:space="preserve">Teaching</w:t>
       </w:r>
     </w:p>
-    <w:bookmarkEnd w:id="34"/>
+    <w:bookmarkEnd w:id="35"/>
     <w:p>
       <w:pPr>
         <w:pStyle w:val="DefinitionTerm"/>
@@ -1060,7 +1118,7 @@
       <w:r>
         <w:t xml:space="preserve"> </w:t>
       </w:r>
-      <w:hyperlink r:id="rId35">
+      <w:hyperlink r:id="rId36">
         <w:r>
           <w:rPr>
             <w:rStyle w:val="Hyperlink"/>
@@ -1075,7 +1133,7 @@
         <w:t xml:space="preserve">at Tel-Aviv University</w:t>
       </w:r>
     </w:p>
-    <w:bookmarkStart w:id="36" w:name="conferences"/>
+    <w:bookmarkStart w:id="37" w:name="conferences"/>
     <w:p>
       <w:pPr>
         <w:pStyle w:val="Heading2"/>
@@ -1084,7 +1142,29 @@
         <w:t xml:space="preserve">Conferences</w:t>
       </w:r>
     </w:p>
-    <w:bookmarkEnd w:id="36"/>
+    <w:bookmarkEnd w:id="37"/>
+    <w:p>
+      <w:pPr>
+        <w:pStyle w:val="DefinitionTerm"/>
+      </w:pPr>
+      <w:r>
+        <w:t xml:space="preserve">2013</w:t>
+      </w:r>
+    </w:p>
+    <w:p>
+      <w:pPr>
+        <w:pStyle w:val="Definition"/>
+      </w:pPr>
+      <w:r>
+        <w:rPr>
+          <w:i/>
+        </w:rPr>
+        <w:t xml:space="preserve">The 5th Annual SIDEER Graduate Symposium - The Emergence of Design in Nature</w:t>
+      </w:r>
+      <w:r>
+        <w:t xml:space="preserve">, Ben-Gurion University of the Negev, Sede-Boqer Campus</w:t>
+      </w:r>
+    </w:p>
     <w:p>
       <w:pPr>
         <w:pStyle w:val="DefinitionTerm"/>
@@ -1104,7 +1184,7 @@
         <w:t xml:space="preserve">The 1st Graduate Students’ Conference in Genetics, Genomics and Evolution</w:t>
       </w:r>
       <w:r>
-        <w:t xml:space="preserve">, The Ben-Gurion University of the Negev</w:t>
+        <w:t xml:space="preserve">, Ben-Gurion University of the Negev</w:t>
       </w:r>
     </w:p>
     <w:p>
@@ -1302,7 +1382,7 @@
 <file path=word/numbering.xml><?xml version="1.0" encoding="utf-8"?>
 <w:numbering xmlns:w="http://schemas.openxmlformats.org/wordprocessingml/2006/main">
   <w:abstractNum w:abstractNumId="0">
-    <w:nsid w:val="c7706828"/>
+    <w:nsid w:val="29dd8e15"/>
     <w:multiLevelType w:val="multilevel"/>
     <w:lvl w:ilvl="0">
       <w:numFmt w:val="bullet"/>
@@ -1383,7 +1463,7 @@
     </w:lvl>
   </w:abstractNum>
   <w:abstractNum w:abstractNumId="2">
-    <w:nsid w:val="a2a3511c"/>
+    <w:nsid w:val="5e494d74"/>
     <w:multiLevelType w:val="multilevel"/>
     <w:lvl w:ilvl="0">
       <w:numFmt w:val="bullet"/>

</xml_diff>